<commit_message>
added image to display rather than dull rects && prioritse orders of numbers than operator priorities
</commit_message>
<xml_diff>
--- a/Reference.docx
+++ b/Reference.docx
@@ -1,6 +1,6 @@
 
 <file path=word/document.xml><?xml version="1.0" encoding="utf-8"?>
-<w:document xmlns:wpc="http://schemas.microsoft.com/office/word/2010/wordprocessingCanvas" xmlns:cx="http://schemas.microsoft.com/office/drawing/2014/chartex" xmlns:cx1="http://schemas.microsoft.com/office/drawing/2015/9/8/chartex" xmlns:mc="http://schemas.openxmlformats.org/markup-compatibility/2006" xmlns:o="urn:schemas-microsoft-com:office:office" xmlns:r="http://schemas.openxmlformats.org/officeDocument/2006/relationships" xmlns:m="http://schemas.openxmlformats.org/officeDocument/2006/math" xmlns:v="urn:schemas-microsoft-com:vml" xmlns:wp14="http://schemas.microsoft.com/office/word/2010/wordprocessingDrawing" xmlns:wp="http://schemas.openxmlformats.org/drawingml/2006/wordprocessingDrawing" xmlns:w10="urn:schemas-microsoft-com:office:word" xmlns:w="http://schemas.openxmlformats.org/wordprocessingml/2006/main" xmlns:w14="http://schemas.microsoft.com/office/word/2010/wordml" xmlns:w15="http://schemas.microsoft.com/office/word/2012/wordml" xmlns:w16se="http://schemas.microsoft.com/office/word/2015/wordml/symex" xmlns:wpg="http://schemas.microsoft.com/office/word/2010/wordprocessingGroup" xmlns:wpi="http://schemas.microsoft.com/office/word/2010/wordprocessingInk" xmlns:wne="http://schemas.microsoft.com/office/word/2006/wordml" xmlns:wps="http://schemas.microsoft.com/office/word/2010/wordprocessingShape" mc:Ignorable="w14 w15 w16se wp14">
+<w:document xmlns:wpc="http://schemas.microsoft.com/office/word/2010/wordprocessingCanvas" xmlns:cx="http://schemas.microsoft.com/office/drawing/2014/chartex" xmlns:cx1="http://schemas.microsoft.com/office/drawing/2015/9/8/chartex" xmlns:cx2="http://schemas.microsoft.com/office/drawing/2015/10/21/chartex" xmlns:cx3="http://schemas.microsoft.com/office/drawing/2016/5/9/chartex" xmlns:cx4="http://schemas.microsoft.com/office/drawing/2016/5/10/chartex" xmlns:cx5="http://schemas.microsoft.com/office/drawing/2016/5/11/chartex" xmlns:cx6="http://schemas.microsoft.com/office/drawing/2016/5/12/chartex" xmlns:cx7="http://schemas.microsoft.com/office/drawing/2016/5/13/chartex" xmlns:cx8="http://schemas.microsoft.com/office/drawing/2016/5/14/chartex" xmlns:mc="http://schemas.openxmlformats.org/markup-compatibility/2006" xmlns:aink="http://schemas.microsoft.com/office/drawing/2016/ink" xmlns:am3d="http://schemas.microsoft.com/office/drawing/2017/model3d" xmlns:o="urn:schemas-microsoft-com:office:office" xmlns:oel="http://schemas.microsoft.com/office/2019/extlst" xmlns:r="http://schemas.openxmlformats.org/officeDocument/2006/relationships" xmlns:m="http://schemas.openxmlformats.org/officeDocument/2006/math" xmlns:v="urn:schemas-microsoft-com:vml" xmlns:wp14="http://schemas.microsoft.com/office/word/2010/wordprocessingDrawing" xmlns:wp="http://schemas.openxmlformats.org/drawingml/2006/wordprocessingDrawing" xmlns:w10="urn:schemas-microsoft-com:office:word" xmlns:w="http://schemas.openxmlformats.org/wordprocessingml/2006/main" xmlns:w14="http://schemas.microsoft.com/office/word/2010/wordml" xmlns:w15="http://schemas.microsoft.com/office/word/2012/wordml" xmlns:w16cex="http://schemas.microsoft.com/office/word/2018/wordml/cex" xmlns:w16cid="http://schemas.microsoft.com/office/word/2016/wordml/cid" xmlns:w16="http://schemas.microsoft.com/office/word/2018/wordml" xmlns:w16du="http://schemas.microsoft.com/office/word/2023/wordml/word16du" xmlns:w16sdtdh="http://schemas.microsoft.com/office/word/2020/wordml/sdtdatahash" xmlns:w16sdtfl="http://schemas.microsoft.com/office/word/2024/wordml/sdtformatlock" xmlns:w16se="http://schemas.microsoft.com/office/word/2015/wordml/symex" xmlns:wpg="http://schemas.microsoft.com/office/word/2010/wordprocessingGroup" xmlns:wpi="http://schemas.microsoft.com/office/word/2010/wordprocessingInk" xmlns:wne="http://schemas.microsoft.com/office/word/2006/wordml" xmlns:wps="http://schemas.microsoft.com/office/word/2010/wordprocessingShape" mc:Ignorable="w14 w15 w16se w16cid w16 w16cex w16sdtdh w16sdtfl w16du wp14">
   <w:body>
     <w:p>
       <w:pPr>
@@ -560,8 +560,6 @@
           <w:szCs w:val="22"/>
         </w:rPr>
       </w:pPr>
-      <w:bookmarkStart w:id="0" w:name="_GoBack"/>
-      <w:bookmarkEnd w:id="0"/>
     </w:p>
     <w:p>
       <w:pPr>
@@ -733,12 +731,6 @@
         <w:pStyle w:val="paragraph"/>
         <w:spacing w:before="0" w:beforeAutospacing="0" w:after="0" w:afterAutospacing="0"/>
         <w:textAlignment w:val="baseline"/>
-        <w:rPr>
-          <w:rStyle w:val="eop"/>
-          <w:rFonts w:ascii="Calibri" w:hAnsi="Calibri" w:cs="Calibri"/>
-          <w:sz w:val="22"/>
-          <w:szCs w:val="22"/>
-        </w:rPr>
       </w:pPr>
       <w:r>
         <w:rPr>
@@ -757,6 +749,34 @@
           <w:t>https://imgbin.com/png/SJvEQDc4/portal-magic-animation-png</w:t>
         </w:r>
       </w:hyperlink>
+    </w:p>
+    <w:p>
+      <w:pPr>
+        <w:pStyle w:val="paragraph"/>
+        <w:spacing w:before="0" w:beforeAutospacing="0" w:after="0" w:afterAutospacing="0"/>
+        <w:textAlignment w:val="baseline"/>
+      </w:pPr>
+      <w:r>
+        <w:t xml:space="preserve">Wooden crate: </w:t>
+      </w:r>
+      <w:hyperlink r:id="rId24" w:history="1">
+        <w:r>
+          <w:rPr>
+            <w:rStyle w:val="Hyperlink"/>
+          </w:rPr>
+          <w:t>https://creazilla.com/media/clipart/1996578/cartoon-wooden-crate</w:t>
+        </w:r>
+      </w:hyperlink>
+    </w:p>
+    <w:p>
+      <w:pPr>
+        <w:pStyle w:val="paragraph"/>
+        <w:spacing w:before="0" w:beforeAutospacing="0" w:after="0" w:afterAutospacing="0"/>
+        <w:textAlignment w:val="baseline"/>
+        <w:rPr>
+          <w:rStyle w:val="eop"/>
+        </w:rPr>
+      </w:pPr>
     </w:p>
     <w:p>
       <w:pPr>
@@ -825,7 +845,7 @@
 </file>
 
 <file path=word/styles.xml><?xml version="1.0" encoding="utf-8"?>
-<w:styles xmlns:mc="http://schemas.openxmlformats.org/markup-compatibility/2006" xmlns:r="http://schemas.openxmlformats.org/officeDocument/2006/relationships" xmlns:w="http://schemas.openxmlformats.org/wordprocessingml/2006/main" xmlns:w14="http://schemas.microsoft.com/office/word/2010/wordml" xmlns:w15="http://schemas.microsoft.com/office/word/2012/wordml" xmlns:w16se="http://schemas.microsoft.com/office/word/2015/wordml/symex" mc:Ignorable="w14 w15 w16se">
+<w:styles xmlns:mc="http://schemas.openxmlformats.org/markup-compatibility/2006" xmlns:r="http://schemas.openxmlformats.org/officeDocument/2006/relationships" xmlns:w="http://schemas.openxmlformats.org/wordprocessingml/2006/main" xmlns:w14="http://schemas.microsoft.com/office/word/2010/wordml" xmlns:w15="http://schemas.microsoft.com/office/word/2012/wordml" xmlns:w16cex="http://schemas.microsoft.com/office/word/2018/wordml/cex" xmlns:w16cid="http://schemas.microsoft.com/office/word/2016/wordml/cid" xmlns:w16="http://schemas.microsoft.com/office/word/2018/wordml" xmlns:w16du="http://schemas.microsoft.com/office/word/2023/wordml/word16du" xmlns:w16sdtdh="http://schemas.microsoft.com/office/word/2020/wordml/sdtdatahash" xmlns:w16sdtfl="http://schemas.microsoft.com/office/word/2024/wordml/sdtformatlock" xmlns:w16se="http://schemas.microsoft.com/office/word/2015/wordml/symex" mc:Ignorable="w14 w15 w16se w16cid w16 w16cex w16sdtdh w16sdtfl w16du">
   <w:docDefaults>
     <w:rPrDefault>
       <w:rPr>
@@ -841,7 +861,7 @@
       </w:pPr>
     </w:pPrDefault>
   </w:docDefaults>
-  <w:latentStyles w:defLockedState="0" w:defUIPriority="99" w:defSemiHidden="0" w:defUnhideWhenUsed="0" w:defQFormat="0" w:count="371">
+  <w:latentStyles w:defLockedState="0" w:defUIPriority="99" w:defSemiHidden="0" w:defUnhideWhenUsed="0" w:defQFormat="0" w:count="376">
     <w:lsdException w:name="Normal" w:uiPriority="0" w:qFormat="1"/>
     <w:lsdException w:name="heading 1" w:uiPriority="9" w:qFormat="1"/>
     <w:lsdException w:name="heading 2" w:semiHidden="1" w:uiPriority="9" w:unhideWhenUsed="1" w:qFormat="1"/>
@@ -1213,6 +1233,11 @@
     <w:lsdException w:name="List Table 5 Dark Accent 6" w:uiPriority="50"/>
     <w:lsdException w:name="List Table 6 Colorful Accent 6" w:uiPriority="51"/>
     <w:lsdException w:name="List Table 7 Colorful Accent 6" w:uiPriority="52"/>
+    <w:lsdException w:name="Mention" w:semiHidden="1" w:unhideWhenUsed="1"/>
+    <w:lsdException w:name="Smart Hyperlink" w:semiHidden="1" w:unhideWhenUsed="1"/>
+    <w:lsdException w:name="Hashtag" w:semiHidden="1" w:unhideWhenUsed="1"/>
+    <w:lsdException w:name="Unresolved Mention" w:semiHidden="1" w:unhideWhenUsed="1"/>
+    <w:lsdException w:name="Smart Link" w:semiHidden="1" w:unhideWhenUsed="1"/>
   </w:latentStyles>
   <w:style w:type="paragraph" w:default="1" w:styleId="Normal">
     <w:name w:val="Normal"/>
@@ -1279,8 +1304,8 @@
     <w:basedOn w:val="DefaultParagraphFont"/>
     <w:rsid w:val="0026700D"/>
   </w:style>
-  <w:style w:type="character" w:customStyle="1" w:styleId="UnresolvedMention">
-    <w:name w:val="Unresolved Mention"/>
+  <w:style w:type="character" w:customStyle="1" w:styleId="UnresolvedMention1">
+    <w:name w:val="Unresolved Mention1"/>
     <w:basedOn w:val="DefaultParagraphFont"/>
     <w:uiPriority w:val="99"/>
     <w:semiHidden/>
@@ -1301,6 +1326,18 @@
     <w:rPr>
       <w:color w:val="954F72" w:themeColor="followedHyperlink"/>
       <w:u w:val="single"/>
+    </w:rPr>
+  </w:style>
+  <w:style w:type="character" w:styleId="UnresolvedMention">
+    <w:name w:val="Unresolved Mention"/>
+    <w:basedOn w:val="DefaultParagraphFont"/>
+    <w:uiPriority w:val="99"/>
+    <w:semiHidden/>
+    <w:unhideWhenUsed/>
+    <w:rsid w:val="00215CEF"/>
+    <w:rPr>
+      <w:color w:val="605E5C"/>
+      <w:shd w:val="clear" w:color="auto" w:fill="E1DFDD"/>
     </w:rPr>
   </w:style>
 </w:styles>

</xml_diff>

<commit_message>
create a menu button for mode 3 entry and the server is brought back
</commit_message>
<xml_diff>
--- a/Reference.docx
+++ b/Reference.docx
@@ -201,9 +201,10 @@
         <w:spacing w:before="0" w:beforeAutospacing="0" w:after="0" w:afterAutospacing="0"/>
         <w:textAlignment w:val="baseline"/>
         <w:rPr>
-          <w:rFonts w:ascii="Segoe UI" w:hAnsi="Segoe UI" w:cs="Segoe UI"/>
-          <w:sz w:val="18"/>
-          <w:szCs w:val="18"/>
+          <w:rStyle w:val="eop"/>
+          <w:rFonts w:ascii="Calibri" w:hAnsi="Calibri" w:cs="Calibri"/>
+          <w:sz w:val="22"/>
+          <w:szCs w:val="22"/>
         </w:rPr>
       </w:pPr>
       <w:r>
@@ -252,6 +253,39 @@
       </w:pPr>
       <w:r>
         <w:rPr>
+          <w:rStyle w:val="eop"/>
+          <w:rFonts w:ascii="Calibri" w:hAnsi="Calibri" w:cs="Calibri"/>
+          <w:sz w:val="22"/>
+          <w:szCs w:val="22"/>
+        </w:rPr>
+        <w:t xml:space="preserve">Game Won: </w:t>
+      </w:r>
+      <w:hyperlink r:id="rId8" w:history="1">
+        <w:r>
+          <w:rPr>
+            <w:rStyle w:val="Hyperlink"/>
+            <w:rFonts w:ascii="Calibri" w:hAnsi="Calibri" w:cs="Calibri"/>
+            <w:sz w:val="22"/>
+            <w:szCs w:val="22"/>
+          </w:rPr>
+          <w:t>https://freesound.org/people/LittleRobotSoundFactory/sounds/270528/</w:t>
+        </w:r>
+      </w:hyperlink>
+    </w:p>
+    <w:p>
+      <w:pPr>
+        <w:pStyle w:val="paragraph"/>
+        <w:spacing w:before="0" w:beforeAutospacing="0" w:after="0" w:afterAutospacing="0"/>
+        <w:textAlignment w:val="baseline"/>
+        <w:rPr>
+          <w:rStyle w:val="eop"/>
+          <w:rFonts w:ascii="Calibri" w:hAnsi="Calibri" w:cs="Calibri"/>
+          <w:sz w:val="22"/>
+          <w:szCs w:val="22"/>
+        </w:rPr>
+      </w:pPr>
+      <w:r>
+        <w:rPr>
           <w:rStyle w:val="normaltextrun"/>
           <w:rFonts w:ascii="Calibri" w:hAnsi="Calibri" w:cs="Calibri"/>
           <w:sz w:val="22"/>
@@ -259,7 +293,7 @@
         </w:rPr>
         <w:t>More Challenge: </w:t>
       </w:r>
-      <w:hyperlink r:id="rId8" w:tgtFrame="_blank" w:history="1">
+      <w:hyperlink r:id="rId9" w:tgtFrame="_blank" w:history="1">
         <w:r>
           <w:rPr>
             <w:rStyle w:val="normaltextrun"/>
@@ -297,7 +331,7 @@
         </w:rPr>
         <w:t xml:space="preserve">Play Button Clicked: </w:t>
       </w:r>
-      <w:hyperlink r:id="rId9" w:history="1">
+      <w:hyperlink r:id="rId10" w:history="1">
         <w:r>
           <w:rPr>
             <w:rStyle w:val="Hyperlink"/>
@@ -326,7 +360,7 @@
       <w:r>
         <w:t xml:space="preserve"> Hovered: </w:t>
       </w:r>
-      <w:hyperlink r:id="rId10" w:history="1">
+      <w:hyperlink r:id="rId11" w:history="1">
         <w:r>
           <w:rPr>
             <w:rStyle w:val="Hyperlink"/>
@@ -356,7 +390,7 @@
         </w:rPr>
         <w:t xml:space="preserve">Free Fall: </w:t>
       </w:r>
-      <w:hyperlink r:id="rId11" w:history="1">
+      <w:hyperlink r:id="rId12" w:history="1">
         <w:r>
           <w:rPr>
             <w:rStyle w:val="Hyperlink"/>
@@ -386,7 +420,7 @@
         </w:rPr>
         <w:t xml:space="preserve">Play Button 2 Hovered: </w:t>
       </w:r>
-      <w:hyperlink r:id="rId12" w:history="1">
+      <w:hyperlink r:id="rId13" w:history="1">
         <w:r>
           <w:rPr>
             <w:rStyle w:val="Hyperlink"/>
@@ -415,7 +449,7 @@
         </w:rPr>
         <w:t xml:space="preserve">Collision with Floors: </w:t>
       </w:r>
-      <w:hyperlink r:id="rId13" w:history="1">
+      <w:hyperlink r:id="rId14" w:history="1">
         <w:r>
           <w:rPr>
             <w:rStyle w:val="Hyperlink"/>
@@ -443,7 +477,7 @@
         </w:rPr>
         <w:t xml:space="preserve">Move Forward: </w:t>
       </w:r>
-      <w:hyperlink r:id="rId14" w:history="1">
+      <w:hyperlink r:id="rId15" w:history="1">
         <w:r>
           <w:rPr>
             <w:rStyle w:val="Hyperlink"/>
@@ -467,7 +501,7 @@
         </w:rPr>
         <w:t xml:space="preserve">Size Reduce: </w:t>
       </w:r>
-      <w:hyperlink r:id="rId15" w:history="1">
+      <w:hyperlink r:id="rId16" w:history="1">
         <w:r>
           <w:rPr>
             <w:rStyle w:val="Hyperlink"/>
@@ -491,7 +525,7 @@
         </w:rPr>
         <w:t xml:space="preserve">Brick sound: </w:t>
       </w:r>
-      <w:hyperlink r:id="rId16" w:history="1">
+      <w:hyperlink r:id="rId17" w:history="1">
         <w:r>
           <w:rPr>
             <w:rStyle w:val="Hyperlink"/>
@@ -515,7 +549,7 @@
         </w:rPr>
         <w:t xml:space="preserve">Portal Entering: </w:t>
       </w:r>
-      <w:hyperlink r:id="rId17" w:history="1">
+      <w:hyperlink r:id="rId18" w:history="1">
         <w:r>
           <w:rPr>
             <w:rStyle w:val="Hyperlink"/>
@@ -539,7 +573,7 @@
         </w:rPr>
         <w:t xml:space="preserve">Planes Hit Wood: </w:t>
       </w:r>
-      <w:hyperlink r:id="rId18" w:history="1">
+      <w:hyperlink r:id="rId19" w:history="1">
         <w:r>
           <w:rPr>
             <w:rStyle w:val="Hyperlink"/>
@@ -603,7 +637,7 @@
         </w:rPr>
         <w:t xml:space="preserve">Bird: </w:t>
       </w:r>
-      <w:hyperlink r:id="rId19" w:history="1">
+      <w:hyperlink r:id="rId20" w:history="1">
         <w:r>
           <w:rPr>
             <w:rStyle w:val="Hyperlink"/>
@@ -638,7 +672,7 @@
       <w:r>
         <w:t xml:space="preserve">: </w:t>
       </w:r>
-      <w:hyperlink r:id="rId20" w:history="1">
+      <w:hyperlink r:id="rId21" w:history="1">
         <w:r>
           <w:rPr>
             <w:rStyle w:val="Hyperlink"/>
@@ -683,7 +717,7 @@
         </w:rPr>
         <w:t xml:space="preserve">: </w:t>
       </w:r>
-      <w:hyperlink r:id="rId21" w:history="1">
+      <w:hyperlink r:id="rId22" w:history="1">
         <w:r>
           <w:rPr>
             <w:rStyle w:val="Hyperlink"/>
@@ -717,7 +751,7 @@
         </w:rPr>
         <w:t xml:space="preserve">Background For Game Mode 2: </w:t>
       </w:r>
-      <w:hyperlink r:id="rId22" w:history="1">
+      <w:hyperlink r:id="rId23" w:history="1">
         <w:r>
           <w:rPr>
             <w:rStyle w:val="Hyperlink"/>
@@ -741,7 +775,7 @@
         </w:rPr>
         <w:t xml:space="preserve">Portal: </w:t>
       </w:r>
-      <w:hyperlink r:id="rId23" w:history="1">
+      <w:hyperlink r:id="rId24" w:history="1">
         <w:r>
           <w:rPr>
             <w:rStyle w:val="Hyperlink"/>
@@ -759,7 +793,7 @@
       <w:r>
         <w:t xml:space="preserve">Wooden crate: </w:t>
       </w:r>
-      <w:hyperlink r:id="rId24" w:history="1">
+      <w:hyperlink r:id="rId25" w:history="1">
         <w:r>
           <w:rPr>
             <w:rStyle w:val="Hyperlink"/>

</xml_diff>

<commit_message>
added a skip button and more hover button states & improve game UI
</commit_message>
<xml_diff>
--- a/Reference.docx
+++ b/Reference.docx
@@ -801,6 +801,31 @@
           <w:t>https://creazilla.com/media/clipart/1996578/cartoon-wooden-crate</w:t>
         </w:r>
       </w:hyperlink>
+    </w:p>
+    <w:p>
+      <w:pPr>
+        <w:pStyle w:val="paragraph"/>
+        <w:spacing w:before="0" w:beforeAutospacing="0" w:after="0" w:afterAutospacing="0"/>
+        <w:textAlignment w:val="baseline"/>
+      </w:pPr>
+      <w:r>
+        <w:t xml:space="preserve">Wooden crate 2: </w:t>
+      </w:r>
+      <w:hyperlink r:id="rId26" w:history="1">
+        <w:r>
+          <w:rPr>
+            <w:rStyle w:val="Hyperlink"/>
+          </w:rPr>
+          <w:t>https://creazilla.com/media/clipart/1999261/brown-crate</w:t>
+        </w:r>
+      </w:hyperlink>
+    </w:p>
+    <w:p>
+      <w:pPr>
+        <w:pStyle w:val="paragraph"/>
+        <w:spacing w:before="0" w:beforeAutospacing="0" w:after="0" w:afterAutospacing="0"/>
+        <w:textAlignment w:val="baseline"/>
+      </w:pPr>
     </w:p>
     <w:p>
       <w:pPr>

</xml_diff>